<commit_message>
added few stack panel to clientdetails
</commit_message>
<xml_diff>
--- a/Zadania.docx
+++ b/Zadania.docx
@@ -8,6 +8,14 @@
       </w:r>
       <w:r>
         <w:t xml:space="preserve"> podczas dodawania nowego wniosku</w:t>
+      </w:r>
+    </w:p>
+    <w:p>
+      <w:r>
+        <w:t>Object reference not set to an instance of an object</w:t>
+      </w:r>
+      <w:r>
+        <w:t xml:space="preserve"> co to znaczy</w:t>
       </w:r>
     </w:p>
     <w:sectPr>

</xml_diff>

<commit_message>
Added in Summary View SummaryMonth
</commit_message>
<xml_diff>
--- a/Zadania.docx
+++ b/Zadania.docx
@@ -16,6 +16,16 @@
       </w:r>
       <w:r>
         <w:t xml:space="preserve"> co to znaczy</w:t>
+      </w:r>
+    </w:p>
+    <w:p>
+      <w:r>
+        <w:t>Dodać status wniosku: Złożony, Oferta, Decyzja, Wypłacony, Negat, Rezygnacja Klienta</w:t>
+      </w:r>
+    </w:p>
+    <w:p>
+      <w:r>
+        <w:t>Dodać Status klienta: Wstępnie Zainteresowany, Aktywny(automatycznie się zmienia gdy mamy złożony aktywny wniosek), Nieaktywny, Następny kontakt kiedy? I trzeba ustawić datę</w:t>
       </w:r>
     </w:p>
     <w:sectPr>

</xml_diff>

<commit_message>
Added Button SaveTarget on this month
</commit_message>
<xml_diff>
--- a/Zadania.docx
+++ b/Zadania.docx
@@ -4,7 +4,23 @@
   <w:body>
     <w:p>
       <w:r>
-        <w:t>W datetime picker wyświetlaj data dzisiejsza</w:t>
+        <w:t xml:space="preserve">W </w:t>
+      </w:r>
+      <w:proofErr w:type="spellStart"/>
+      <w:r>
+        <w:t>datetime</w:t>
+      </w:r>
+      <w:proofErr w:type="spellEnd"/>
+      <w:r>
+        <w:t xml:space="preserve"> </w:t>
+      </w:r>
+      <w:proofErr w:type="spellStart"/>
+      <w:r>
+        <w:t>picker</w:t>
+      </w:r>
+      <w:proofErr w:type="spellEnd"/>
+      <w:r>
+        <w:t xml:space="preserve"> wyświetlaj data dzisiejsza</w:t>
       </w:r>
       <w:r>
         <w:t xml:space="preserve"> podczas dodawania nowego wniosku</w:t>
@@ -12,15 +28,60 @@
     </w:p>
     <w:p>
       <w:r>
-        <w:t>Object reference not set to an instance of an object</w:t>
-      </w:r>
+        <w:t xml:space="preserve">Object </w:t>
+      </w:r>
+      <w:proofErr w:type="spellStart"/>
+      <w:r>
+        <w:t>reference</w:t>
+      </w:r>
+      <w:proofErr w:type="spellEnd"/>
+      <w:r>
+        <w:t xml:space="preserve"> not set to </w:t>
+      </w:r>
+      <w:proofErr w:type="spellStart"/>
+      <w:r>
+        <w:t>an</w:t>
+      </w:r>
+      <w:proofErr w:type="spellEnd"/>
+      <w:r>
+        <w:t xml:space="preserve"> </w:t>
+      </w:r>
+      <w:proofErr w:type="spellStart"/>
+      <w:r>
+        <w:t>instance</w:t>
+      </w:r>
+      <w:proofErr w:type="spellEnd"/>
+      <w:r>
+        <w:t xml:space="preserve"> of </w:t>
+      </w:r>
+      <w:proofErr w:type="spellStart"/>
+      <w:r>
+        <w:t>an</w:t>
+      </w:r>
+      <w:proofErr w:type="spellEnd"/>
+      <w:r>
+        <w:t xml:space="preserve"> </w:t>
+      </w:r>
+      <w:proofErr w:type="spellStart"/>
+      <w:r>
+        <w:t>object</w:t>
+      </w:r>
+      <w:proofErr w:type="spellEnd"/>
       <w:r>
         <w:t xml:space="preserve"> co to znaczy</w:t>
       </w:r>
     </w:p>
     <w:p>
       <w:r>
-        <w:t>Dodać status wniosku: Złożony, Oferta, Decyzja, Wypłacony, Negat, Rezygnacja Klienta</w:t>
+        <w:t xml:space="preserve">Dodać status wniosku: Złożony, Oferta, Decyzja, Wypłacony, </w:t>
+      </w:r>
+      <w:proofErr w:type="spellStart"/>
+      <w:r>
+        <w:t>Negat</w:t>
+      </w:r>
+      <w:proofErr w:type="spellEnd"/>
+      <w:r>
+        <w:t>, Rezygnacja Klienta</w:t>
       </w:r>
     </w:p>
     <w:p>
@@ -28,6 +89,7 @@
         <w:t>Dodać Status klienta: Wstępnie Zainteresowany, Aktywny(automatycznie się zmienia gdy mamy złożony aktywny wniosek), Nieaktywny, Następny kontakt kiedy? I trzeba ustawić datę</w:t>
       </w:r>
     </w:p>
+    <w:p/>
     <w:sectPr>
       <w:pgSz w:w="11906" w:h="16838"/>
       <w:pgMar w:top="1417" w:right="1417" w:bottom="1417" w:left="1417" w:header="708" w:footer="708" w:gutter="0"/>

</xml_diff>

<commit_message>
added 2 combobox to loan view
</commit_message>
<xml_diff>
--- a/Zadania.docx
+++ b/Zadania.docx
@@ -4,89 +4,64 @@
   <w:body>
     <w:p>
       <w:r>
-        <w:t xml:space="preserve">W </w:t>
-      </w:r>
-      <w:proofErr w:type="spellStart"/>
-      <w:r>
-        <w:t>datetime</w:t>
-      </w:r>
-      <w:proofErr w:type="spellEnd"/>
-      <w:r>
-        <w:t xml:space="preserve"> </w:t>
-      </w:r>
-      <w:proofErr w:type="spellStart"/>
-      <w:r>
-        <w:t>picker</w:t>
-      </w:r>
-      <w:proofErr w:type="spellEnd"/>
-      <w:r>
-        <w:t xml:space="preserve"> wyświetlaj data dzisiejsza</w:t>
-      </w:r>
-      <w:r>
-        <w:t xml:space="preserve"> podczas dodawania nowego wniosku</w:t>
-      </w:r>
-    </w:p>
-    <w:p>
-      <w:r>
-        <w:t xml:space="preserve">Object </w:t>
-      </w:r>
-      <w:proofErr w:type="spellStart"/>
-      <w:r>
-        <w:t>reference</w:t>
-      </w:r>
-      <w:proofErr w:type="spellEnd"/>
-      <w:r>
-        <w:t xml:space="preserve"> not set to </w:t>
-      </w:r>
-      <w:proofErr w:type="spellStart"/>
-      <w:r>
-        <w:t>an</w:t>
-      </w:r>
-      <w:proofErr w:type="spellEnd"/>
-      <w:r>
-        <w:t xml:space="preserve"> </w:t>
-      </w:r>
-      <w:proofErr w:type="spellStart"/>
-      <w:r>
-        <w:t>instance</w:t>
-      </w:r>
-      <w:proofErr w:type="spellEnd"/>
-      <w:r>
-        <w:t xml:space="preserve"> of </w:t>
-      </w:r>
-      <w:proofErr w:type="spellStart"/>
-      <w:r>
-        <w:t>an</w:t>
-      </w:r>
-      <w:proofErr w:type="spellEnd"/>
-      <w:r>
-        <w:t xml:space="preserve"> </w:t>
-      </w:r>
-      <w:proofErr w:type="spellStart"/>
-      <w:r>
-        <w:t>object</w:t>
-      </w:r>
-      <w:proofErr w:type="spellEnd"/>
-      <w:r>
-        <w:t xml:space="preserve"> co to znaczy</w:t>
-      </w:r>
-    </w:p>
-    <w:p>
-      <w:r>
-        <w:t xml:space="preserve">Dodać status wniosku: Złożony, Oferta, Decyzja, Wypłacony, </w:t>
-      </w:r>
-      <w:proofErr w:type="spellStart"/>
-      <w:r>
-        <w:t>Negat</w:t>
-      </w:r>
-      <w:proofErr w:type="spellEnd"/>
-      <w:r>
-        <w:t>, Rezygnacja Klienta</w:t>
+        <w:t>Object reference not set to an instance of an object</w:t>
+      </w:r>
+      <w:r>
+        <w:t xml:space="preserve"> co to </w:t>
+      </w:r>
+      <w:r>
+        <w:t xml:space="preserve">dokładnie </w:t>
+      </w:r>
+      <w:r>
+        <w:t>znaczy</w:t>
+      </w:r>
+    </w:p>
+    <w:p>
+      <w:r>
+        <w:t>Dodać status wniosku: Złożony, Oferta, Decyzja, Wypłacony, Negat, Rezygnacja Klienta</w:t>
       </w:r>
     </w:p>
     <w:p>
       <w:r>
         <w:t>Dodać Status klienta: Wstępnie Zainteresowany, Aktywny(automatycznie się zmienia gdy mamy złożony aktywny wniosek), Nieaktywny, Następny kontakt kiedy? I trzeba ustawić datę</w:t>
+      </w:r>
+    </w:p>
+    <w:p>
+      <w:r>
+        <w:t>Zaprogramować przycisk dodaj nowy miesiąc</w:t>
+      </w:r>
+    </w:p>
+    <w:p>
+      <w:r>
+        <w:t>Dodać listę pośredników (podobna lista do ZusUsList)</w:t>
+      </w:r>
+    </w:p>
+    <w:p>
+      <w:r>
+        <w:t>Dodać listę multibrokerów do Grida Result albo dodać listę do Wniosku</w:t>
+      </w:r>
+    </w:p>
+    <w:p>
+      <w:r>
+        <w:t>Zaprogramować dodawanie zadań do klientów i wniosków</w:t>
+      </w:r>
+    </w:p>
+    <w:p>
+      <w:r>
+        <w:t>Podzielić wnioski wyświetlane w LoanSearch na miesiące</w:t>
+      </w:r>
+    </w:p>
+    <w:p>
+      <w:r>
+        <w:t>Zaprogramuj wszystkie kontrolki w ClientDetails</w:t>
+      </w:r>
+    </w:p>
+    <w:p>
+      <w:r>
+        <w:t xml:space="preserve">Dodaj przycisk szczegóły do Grid Loan w </w:t>
+      </w:r>
+      <w:r>
+        <w:t>ClientDetails</w:t>
       </w:r>
     </w:p>
     <w:p/>
@@ -98,6 +73,10 @@
     </w:sectPr>
   </w:body>
 </w:document>
+</file>
+
+<file path=word/numbering.xml><?xml version="1.0" encoding="utf-8"?>
+<w:numbering xmlns:wpc="http://schemas.microsoft.com/office/word/2010/wordprocessingCanvas" xmlns:cx="http://schemas.microsoft.com/office/drawing/2014/chartex" xmlns:cx1="http://schemas.microsoft.com/office/drawing/2015/9/8/chartex" xmlns:cx2="http://schemas.microsoft.com/office/drawing/2015/10/21/chartex" xmlns:cx3="http://schemas.microsoft.com/office/drawing/2016/5/9/chartex" xmlns:cx4="http://schemas.microsoft.com/office/drawing/2016/5/10/chartex" xmlns:cx5="http://schemas.microsoft.com/office/drawing/2016/5/11/chartex" xmlns:cx6="http://schemas.microsoft.com/office/drawing/2016/5/12/chartex" xmlns:cx7="http://schemas.microsoft.com/office/drawing/2016/5/13/chartex" xmlns:cx8="http://schemas.microsoft.com/office/drawing/2016/5/14/chartex" xmlns:mc="http://schemas.openxmlformats.org/markup-compatibility/2006" xmlns:aink="http://schemas.microsoft.com/office/drawing/2016/ink" xmlns:am3d="http://schemas.microsoft.com/office/drawing/2017/model3d" xmlns:o="urn:schemas-microsoft-com:office:office" xmlns:r="http://schemas.openxmlformats.org/officeDocument/2006/relationships" xmlns:m="http://schemas.openxmlformats.org/officeDocument/2006/math" xmlns:v="urn:schemas-microsoft-com:vml" xmlns:wp14="http://schemas.microsoft.com/office/word/2010/wordprocessingDrawing" xmlns:wp="http://schemas.openxmlformats.org/drawingml/2006/wordprocessingDrawing" xmlns:w10="urn:schemas-microsoft-com:office:word" xmlns:w="http://schemas.openxmlformats.org/wordprocessingml/2006/main" xmlns:w14="http://schemas.microsoft.com/office/word/2010/wordml" xmlns:w15="http://schemas.microsoft.com/office/word/2012/wordml" xmlns:w16cex="http://schemas.microsoft.com/office/word/2018/wordml/cex" xmlns:w16cid="http://schemas.microsoft.com/office/word/2016/wordml/cid" xmlns:w16="http://schemas.microsoft.com/office/word/2018/wordml" xmlns:w16sdtdh="http://schemas.microsoft.com/office/word/2020/wordml/sdtdatahash" xmlns:w16se="http://schemas.microsoft.com/office/word/2015/wordml/symex" xmlns:wpg="http://schemas.microsoft.com/office/word/2010/wordprocessingGroup" xmlns:wpi="http://schemas.microsoft.com/office/word/2010/wordprocessingInk" xmlns:wne="http://schemas.microsoft.com/office/word/2006/wordml" xmlns:wps="http://schemas.microsoft.com/office/word/2010/wordprocessingShape" mc:Ignorable="w14 w15 w16se w16cid w16 w16cex w16sdtdh wp14"/>
 </file>
 
 <file path=word/styles.xml><?xml version="1.0" encoding="utf-8"?>

</xml_diff>